<commit_message>
I'm trying to test this thing
</commit_message>
<xml_diff>
--- a/Resume.docx
+++ b/Resume.docx
@@ -6,8 +6,22 @@
       <w:r>
         <w:t>AWE!!!</w:t>
       </w:r>
-      <w:bookmarkStart w:id="0" w:name="_GoBack"/>
+      <w:r>
+        <w:t xml:space="preserve"> </w:t>
+      </w:r>
+      <w:bookmarkStart w:id="0" w:name="_Hlk521320306"/>
+      <w:bookmarkStart w:id="1" w:name="_GoBack"/>
+      <w:r>
+        <w:t>This is branch 2-2</w:t>
+      </w:r>
+      <w:r>
+        <w:t xml:space="preserve"> edits </w:t>
+      </w:r>
+      <w:r>
+        <w:t>times two</w:t>
+      </w:r>
       <w:bookmarkEnd w:id="0"/>
+      <w:bookmarkEnd w:id="1"/>
     </w:p>
     <w:sectPr>
       <w:pgSz w:w="12240" w:h="15840"/>

</xml_diff>